<commit_message>
Added documentation for Release 1
</commit_message>
<xml_diff>
--- a/CourseAdmin/Signal-Team_Incognito_ Release1.docx
+++ b/CourseAdmin/Signal-Team_Incognito_ Release1.docx
@@ -714,11 +714,6 @@
           <w:rtl w:val="0"/>
         </w:rPr>
         <w:t xml:space="preserve">is that is provides the user with an end-to-end encryption which makes places an emphasis on protecting the privacy of the user on like most other messaging platforms. End-to-end encryption protects the user not only from malicious hackers, but also from the private corporation that make a profit by logging user activity in order generate profit through advertisements. End-to-end encryption technology encrypts the message through the cloud and by decrypts the message only when it is received by the recipient making the messages private. </w:t>
-      </w:r>
-      <w:r>
-        <w:rPr>
-          <w:rtl w:val="0"/>
-        </w:rPr>
       </w:r>
     </w:p>
     <w:p>
@@ -1465,28 +1460,28 @@
       </w:pPr>
       <w:r>
         <w:rPr>
-          <w:rFonts w:ascii="Cambria" w:cs="Cambria" w:eastAsia="Cambria" w:hAnsi="Cambria"/>
-          <w:sz w:val="24"/>
-          <w:szCs w:val="24"/>
-          <w:rtl w:val="0"/>
-        </w:rPr>
-        <w:t xml:space="preserve">For each library, framework, tool, etc that you chose to include in the app.</w:t>
-      </w:r>
-    </w:p>
-    <w:p>
-      <w:pPr>
-        <w:spacing w:line="240" w:lineRule="auto"/>
-        <w:contextualSpacing w:val="0"/>
-        <w:rPr>
-          <w:rFonts w:ascii="Cambria" w:cs="Cambria" w:eastAsia="Cambria" w:hAnsi="Cambria"/>
-          <w:sz w:val="24"/>
-          <w:szCs w:val="24"/>
-        </w:rPr>
-      </w:pPr>
-      <w:r>
-        <w:rPr>
-          <w:rtl w:val="0"/>
-        </w:rPr>
+          <w:rtl w:val="0"/>
+        </w:rPr>
+      </w:r>
+    </w:p>
+    <w:p>
+      <w:pPr>
+        <w:spacing w:line="240" w:lineRule="auto"/>
+        <w:contextualSpacing w:val="0"/>
+        <w:rPr>
+          <w:rFonts w:ascii="Cambria" w:cs="Cambria" w:eastAsia="Cambria" w:hAnsi="Cambria"/>
+          <w:sz w:val="24"/>
+          <w:szCs w:val="24"/>
+        </w:rPr>
+      </w:pPr>
+      <w:r>
+        <w:rPr>
+          <w:rFonts w:ascii="Cambria" w:cs="Cambria" w:eastAsia="Cambria" w:hAnsi="Cambria"/>
+          <w:sz w:val="24"/>
+          <w:szCs w:val="24"/>
+          <w:rtl w:val="0"/>
+        </w:rPr>
+        <w:t xml:space="preserve">For testing, we used the Mockito testing framework which allows for the mocking of objects, creating fakes, stub classes and dummy objects. For the purpose of the nickname functionality, it is used to mock objects for testing the nickname functionality.</w:t>
       </w:r>
     </w:p>
     <w:p>
@@ -3729,6 +3724,28 @@
           <w:sz w:val="24"/>
           <w:szCs w:val="24"/>
         </w:rPr>
+      </w:pPr>
+      <w:r>
+        <w:rPr>
+          <w:rtl w:val="0"/>
+        </w:rPr>
+      </w:r>
+    </w:p>
+    <w:p>
+      <w:pPr>
+        <w:contextualSpacing w:val="0"/>
+        <w:rPr/>
+      </w:pPr>
+      <w:r>
+        <w:rPr>
+          <w:rtl w:val="0"/>
+        </w:rPr>
+      </w:r>
+    </w:p>
+    <w:p>
+      <w:pPr>
+        <w:contextualSpacing w:val="0"/>
+        <w:rPr/>
       </w:pPr>
       <w:r>
         <w:rPr>

</xml_diff>